<commit_message>
integration relectures AG et SB du CR plenière
</commit_message>
<xml_diff>
--- a/suivi/2025-06-05-Pleniere-GT-Risques/2025-06-05-CR-Pleinere-GT-risques-25-0073.docx
+++ b/suivi/2025-06-05-Pleniere-GT-Risques/2025-06-05-CR-Pleinere-GT-risques-25-0073.docx
@@ -371,17 +371,8 @@
                 <w:rFonts w:ascii="Arial" w:hAnsi="Arial" w:cs="Arial"/>
                 <w:b/>
               </w:rPr>
-              <w:t>(</w:t>
-            </w:r>
-            <w:proofErr w:type="gramStart"/>
-            <w:r>
-              <w:rPr>
-                <w:rFonts w:ascii="Arial" w:hAnsi="Arial" w:cs="Arial"/>
-                <w:b/>
-              </w:rPr>
-              <w:t>visioconférence</w:t>
-            </w:r>
-            <w:proofErr w:type="gramEnd"/>
+              <w:t>(visioconférence</w:t>
+            </w:r>
             <w:r>
               <w:rPr>
                 <w:rFonts w:ascii="Arial" w:hAnsi="Arial" w:cs="Arial"/>
@@ -1479,6 +1470,13 @@
                 <w:highlight w:val="yellow"/>
               </w:rPr>
             </w:pPr>
+            <w:r>
+              <w:rPr>
+                <w:rFonts w:ascii="Arial" w:eastAsia="Times New Roman" w:hAnsi="Arial" w:cs="Arial"/>
+                <w:color w:val="000000"/>
+              </w:rPr>
+              <w:t>30/06/2025</w:t>
+            </w:r>
           </w:p>
         </w:tc>
         <w:tc>
@@ -1540,6 +1538,7 @@
               <w:rPr>
                 <w:rFonts w:ascii="Arial" w:hAnsi="Arial" w:cs="Arial"/>
                 <w:b/>
+                <w:highlight w:val="yellow"/>
               </w:rPr>
               <w:t xml:space="preserve">Prochaine réunion plénière </w:t>
             </w:r>
@@ -1547,12 +1546,14 @@
               <w:rPr>
                 <w:rFonts w:ascii="Arial" w:hAnsi="Arial" w:cs="Arial"/>
                 <w:b/>
+                <w:highlight w:val="yellow"/>
               </w:rPr>
               <w:t>à planifier</w:t>
             </w:r>
             <w:r>
               <w:rPr>
                 <w:rFonts w:ascii="Arial" w:hAnsi="Arial" w:cs="Arial"/>
+                <w:highlight w:val="yellow"/>
               </w:rPr>
               <w:t>.</w:t>
             </w:r>
@@ -1779,7 +1780,43 @@
       </w:r>
       <w:proofErr w:type="spellEnd"/>
       <w:r>
-        <w:t xml:space="preserve"> est approuvé. Il sera fait en collaboration avec le BRIL qui pourra mobiliser les </w:t>
+        <w:t xml:space="preserve"> est approuvé. Il sera fait en collaboration avec le </w:t>
+      </w:r>
+      <w:r>
+        <w:t>B</w:t>
+      </w:r>
+      <w:r>
+        <w:t xml:space="preserve">ureau des </w:t>
+      </w:r>
+      <w:r>
+        <w:t>R</w:t>
+      </w:r>
+      <w:r>
+        <w:t>isques d'</w:t>
+      </w:r>
+      <w:r>
+        <w:t>I</w:t>
+      </w:r>
+      <w:r>
+        <w:t xml:space="preserve">nondation et </w:t>
+      </w:r>
+      <w:r>
+        <w:t>L</w:t>
+      </w:r>
+      <w:r>
+        <w:t xml:space="preserve">ittoraux </w:t>
+      </w:r>
+      <w:r>
+        <w:t>(</w:t>
+      </w:r>
+      <w:r>
+        <w:t>BRIL</w:t>
+      </w:r>
+      <w:r>
+        <w:t xml:space="preserve">) </w:t>
+      </w:r>
+      <w:r>
+        <w:t xml:space="preserve">qui pourra mobiliser les </w:t>
       </w:r>
       <w:proofErr w:type="spellStart"/>
       <w:r>
@@ -1812,7 +1849,13 @@
       </w:r>
       <w:proofErr w:type="spellEnd"/>
       <w:r>
-        <w:t xml:space="preserve"> associé, le nom « Directive Inondation (DI) » utilisé pour le standard COVADIS peut prêter à confusion car le Directive Inondation couvre aussi d’autres données de rapportage que celles des Territoires à Risques d’Inondation.</w:t>
+        <w:t xml:space="preserve"> associé, le nom « Directive Inondation (DI) » utilisé pour le standard COVADIS peut prêter à confusion car l</w:t>
+      </w:r>
+      <w:r>
+        <w:t>a</w:t>
+      </w:r>
+      <w:r>
+        <w:t xml:space="preserve"> Directive Inondation couvre aussi d’autres données de rapportage que celles des Territoires à Risques d’Inondation.</w:t>
       </w:r>
       <w:r>
         <w:t xml:space="preserve"> Il est convenu de changer de nom, le nom « TRI » pourrait aussi être trop réducteur si la refonte </w:t>
@@ -1906,7 +1949,13 @@
       </w:r>
       <w:proofErr w:type="spellEnd"/>
       <w:r>
-        <w:t> » and « </w:t>
+        <w:t xml:space="preserve"> » </w:t>
+      </w:r>
+      <w:r>
+        <w:t>en</w:t>
+      </w:r>
+      <w:r>
+        <w:t xml:space="preserve"> « </w:t>
       </w:r>
       <w:proofErr w:type="spellStart"/>
       <w:r>
@@ -1937,21 +1986,34 @@
       <w:r>
         <w:t xml:space="preserve">-risques en plusieurs </w:t>
       </w:r>
+      <w:r>
+        <w:t>dépôts</w:t>
+      </w:r>
+      <w:r>
+        <w:t xml:space="preserve"> </w:t>
+      </w:r>
       <w:proofErr w:type="spellStart"/>
       <w:r>
-        <w:t>dépots</w:t>
+        <w:t>github</w:t>
       </w:r>
       <w:proofErr w:type="spellEnd"/>
       <w:r>
-        <w:t xml:space="preserve"> </w:t>
-      </w:r>
-      <w:proofErr w:type="spellStart"/>
-      <w:r>
-        <w:t>gitihub</w:t>
-      </w:r>
-      <w:proofErr w:type="spellEnd"/>
-      <w:r>
         <w:t xml:space="preserve"> associés chacun à un standard (diapositive #12) est acceptée par le groupe.</w:t>
+      </w:r>
+      <w:r>
+        <w:t xml:space="preserve"> Cette proposition a pour but</w:t>
+      </w:r>
+      <w:r>
+        <w:t xml:space="preserve"> de permettre l</w:t>
+      </w:r>
+      <w:r>
+        <w:t>e référencement des standards CNIG dans</w:t>
+      </w:r>
+      <w:r>
+        <w:t xml:space="preserve"> la plateforme data.gouv.fr</w:t>
+      </w:r>
+      <w:r>
+        <w:t>.</w:t>
       </w:r>
     </w:p>
     <w:p>
@@ -1961,7 +2023,24 @@
     </w:p>
     <w:p>
       <w:r>
-        <w:t>La possibilité de valider les données du nouveau standard PPR aux formats GeoPackage et Shapefile a été intégrée à l’interface de démonstration du validateur IGN (#diapositive #15). Même s’il ne s’agit pas d’un outil de production, les DDT(M)s sont invitées à l’utiliser en beta testeur à l’occasion de la mise en œuvre de leurs PPR au nouveau standard et à faire part de leurs retours</w:t>
+        <w:t>La possibilité de valider les données du nouveau standard PPR aux formats GeoPackage et Shapefile a été intégrée à l’interface de démonstration du validateur IGN</w:t>
+      </w:r>
+      <w:r>
+        <w:t xml:space="preserve"> : </w:t>
+      </w:r>
+      <w:hyperlink r:id="rId12" w:history="1">
+        <w:r>
+          <w:rPr>
+            <w:rStyle w:val="Lienhypertexte"/>
+          </w:rPr>
+          <w:t>https://demo-validator.ign.fr/#/</w:t>
+        </w:r>
+      </w:hyperlink>
+      <w:r>
+        <w:t xml:space="preserve"> </w:t>
+      </w:r>
+      <w:r>
+        <w:t>(#diapositive #15). Même s’il ne s’agit pas d’un outil de production, les DDT(M)s sont invitées à l’utiliser en beta testeur à l’occasion de la mise en œuvre de leurs PPR au nouveau standard et à faire part de leurs retours</w:t>
       </w:r>
       <w:r>
         <w:t>.</w:t>
@@ -1969,11 +2048,9 @@
       <w:r>
         <w:t xml:space="preserve"> Il est précisé que le validateur ne traite pas les métadonnées associées aux </w:t>
       </w:r>
-      <w:proofErr w:type="spellStart"/>
-      <w:r>
-        <w:t>donées</w:t>
-      </w:r>
-      <w:proofErr w:type="spellEnd"/>
+      <w:r>
+        <w:t>données</w:t>
+      </w:r>
       <w:r>
         <w:t>.</w:t>
       </w:r>
@@ -1991,18 +2068,28 @@
       <w:r>
         <w:t xml:space="preserve">serait nécessaire pour le mettre en </w:t>
       </w:r>
-      <w:proofErr w:type="spellStart"/>
-      <w:r>
-        <w:t>oeuvre</w:t>
-      </w:r>
-      <w:proofErr w:type="spellEnd"/>
+      <w:r>
+        <w:t>œuvre</w:t>
+      </w:r>
       <w:r>
         <w:t>.</w:t>
       </w:r>
     </w:p>
     <w:p>
       <w:r>
-        <w:t xml:space="preserve">Dans les autres sujets PPR (diapositive #17), il est rappelé le projet Sweet Pepper en cours qui vise à harmoniser </w:t>
+        <w:t xml:space="preserve">Dans les autres sujets PPR (diapositive #17), il est rappelé le projet </w:t>
+      </w:r>
+      <w:r>
+        <w:t>« </w:t>
+      </w:r>
+      <w:r>
+        <w:t>Sweet Pepper</w:t>
+      </w:r>
+      <w:r>
+        <w:t> »</w:t>
+      </w:r>
+      <w:r>
+        <w:t xml:space="preserve"> en cours qui vise à harmoniser </w:t>
       </w:r>
       <w:r>
         <w:t xml:space="preserve">à un niveau national </w:t>
@@ -2065,7 +2152,7 @@
       </w:r>
     </w:p>
     <w:sectPr>
-      <w:footerReference w:type="default" r:id="rId12"/>
+      <w:footerReference w:type="default" r:id="rId13"/>
       <w:pgSz w:w="11906" w:h="16838"/>
       <w:pgMar w:top="1417" w:right="1417" w:bottom="1417" w:left="1417" w:header="708" w:footer="708" w:gutter="0"/>
       <w:cols w:space="708"/>

</xml_diff>

<commit_message>
Ajout CR définitif plénière
</commit_message>
<xml_diff>
--- a/suivi/2025-06-05-Pleniere-GT-Risques/2025-06-05-CR-Pleinere-GT-risques-25-0073.docx
+++ b/suivi/2025-06-05-Pleniere-GT-Risques/2025-06-05-CR-Pleinere-GT-risques-25-0073.docx
@@ -634,27 +634,13 @@
         <w:rPr>
           <w:rFonts w:ascii="Arial" w:hAnsi="Arial" w:cs="Arial"/>
         </w:rPr>
-        <w:t xml:space="preserve"> </w:t>
-      </w:r>
-      <w:proofErr w:type="spellStart"/>
+        <w:t xml:space="preserve"> G</w:t>
+      </w:r>
       <w:r>
         <w:rPr>
           <w:rFonts w:ascii="Arial" w:hAnsi="Arial" w:cs="Arial"/>
         </w:rPr>
-        <w:t>G</w:t>
-      </w:r>
-      <w:r>
-        <w:rPr>
-          <w:rFonts w:ascii="Arial" w:hAnsi="Arial" w:cs="Arial"/>
-        </w:rPr>
-        <w:t>ithub</w:t>
-      </w:r>
-      <w:proofErr w:type="spellEnd"/>
-      <w:r>
-        <w:rPr>
-          <w:rFonts w:ascii="Arial" w:hAnsi="Arial" w:cs="Arial"/>
-        </w:rPr>
-        <w:t> :</w:t>
+        <w:t>ithub :</w:t>
       </w:r>
       <w:r>
         <w:rPr>
@@ -781,50 +767,7 @@
               <w:rPr>
                 <w:rFonts w:ascii="Arial" w:hAnsi="Arial" w:cs="Arial"/>
               </w:rPr>
-              <w:t xml:space="preserve">Arnaud Gallais - </w:t>
-            </w:r>
-            <w:proofErr w:type="spellStart"/>
-            <w:r>
-              <w:rPr>
-                <w:rFonts w:ascii="Arial" w:hAnsi="Arial" w:cs="Arial"/>
-              </w:rPr>
-              <w:t>Cerema</w:t>
-            </w:r>
-            <w:proofErr w:type="spellEnd"/>
-          </w:p>
-          <w:p>
-            <w:pPr>
-              <w:spacing w:after="120" w:line="240" w:lineRule="auto"/>
-              <w:jc w:val="both"/>
-              <w:rPr>
-                <w:rFonts w:ascii="Arial" w:hAnsi="Arial" w:cs="Arial"/>
-              </w:rPr>
-            </w:pPr>
-            <w:r>
-              <w:rPr>
-                <w:rFonts w:ascii="Arial" w:hAnsi="Arial" w:cs="Arial"/>
-              </w:rPr>
-              <w:t xml:space="preserve">Nathalie </w:t>
-            </w:r>
-            <w:proofErr w:type="spellStart"/>
-            <w:r>
-              <w:rPr>
-                <w:rFonts w:ascii="Arial" w:hAnsi="Arial" w:cs="Arial"/>
-              </w:rPr>
-              <w:t>O</w:t>
-            </w:r>
-            <w:r>
-              <w:rPr>
-                <w:rFonts w:ascii="Arial" w:hAnsi="Arial" w:cs="Arial"/>
-              </w:rPr>
-              <w:t>rlhac</w:t>
-            </w:r>
-            <w:proofErr w:type="spellEnd"/>
-            <w:r>
-              <w:rPr>
-                <w:rFonts w:ascii="Arial" w:hAnsi="Arial" w:cs="Arial"/>
-              </w:rPr>
-              <w:t xml:space="preserve"> – CCR</w:t>
+              <w:t>Arnaud Gallais - Cerema</w:t>
             </w:r>
           </w:p>
           <w:p>
@@ -839,6 +782,27 @@
               <w:rPr>
                 <w:rFonts w:ascii="Arial" w:hAnsi="Arial" w:cs="Arial"/>
               </w:rPr>
+              <w:t>Nathalie O</w:t>
+            </w:r>
+            <w:r>
+              <w:rPr>
+                <w:rFonts w:ascii="Arial" w:hAnsi="Arial" w:cs="Arial"/>
+              </w:rPr>
+              <w:t>rlhac – CCR</w:t>
+            </w:r>
+          </w:p>
+          <w:p>
+            <w:pPr>
+              <w:spacing w:after="120" w:line="240" w:lineRule="auto"/>
+              <w:jc w:val="both"/>
+              <w:rPr>
+                <w:rFonts w:ascii="Arial" w:hAnsi="Arial" w:cs="Arial"/>
+              </w:rPr>
+            </w:pPr>
+            <w:r>
+              <w:rPr>
+                <w:rFonts w:ascii="Arial" w:hAnsi="Arial" w:cs="Arial"/>
+              </w:rPr>
               <w:t>Nata</w:t>
             </w:r>
             <w:r>
@@ -851,21 +815,7 @@
               <w:rPr>
                 <w:rFonts w:ascii="Arial" w:hAnsi="Arial" w:cs="Arial"/>
               </w:rPr>
-              <w:t xml:space="preserve">ie </w:t>
-            </w:r>
-            <w:proofErr w:type="spellStart"/>
-            <w:r>
-              <w:rPr>
-                <w:rFonts w:ascii="Arial" w:hAnsi="Arial" w:cs="Arial"/>
-              </w:rPr>
-              <w:t>Fournel</w:t>
-            </w:r>
-            <w:proofErr w:type="spellEnd"/>
-            <w:r>
-              <w:rPr>
-                <w:rFonts w:ascii="Arial" w:hAnsi="Arial" w:cs="Arial"/>
-              </w:rPr>
-              <w:t xml:space="preserve"> – DDT </w:t>
+              <w:t xml:space="preserve">ie Fournel – DDT </w:t>
             </w:r>
             <w:r>
               <w:rPr>
@@ -907,21 +857,7 @@
               <w:rPr>
                 <w:rFonts w:ascii="Arial" w:hAnsi="Arial" w:cs="Arial"/>
               </w:rPr>
-              <w:t xml:space="preserve">Jacques </w:t>
-            </w:r>
-            <w:proofErr w:type="spellStart"/>
-            <w:r>
-              <w:rPr>
-                <w:rFonts w:ascii="Arial" w:hAnsi="Arial" w:cs="Arial"/>
-              </w:rPr>
-              <w:t>Bouffier</w:t>
-            </w:r>
-            <w:proofErr w:type="spellEnd"/>
-            <w:r>
-              <w:rPr>
-                <w:rFonts w:ascii="Arial" w:hAnsi="Arial" w:cs="Arial"/>
-              </w:rPr>
-              <w:t xml:space="preserve"> – DGPR</w:t>
+              <w:t>Jacques Bouffier – DGPR</w:t>
             </w:r>
             <w:r>
               <w:rPr>
@@ -944,23 +880,7 @@
                 <w:rFonts w:ascii="Arial" w:hAnsi="Arial" w:cs="Arial"/>
                 <w:lang w:val="en-US"/>
               </w:rPr>
-              <w:t xml:space="preserve">Yohann </w:t>
-            </w:r>
-            <w:proofErr w:type="spellStart"/>
-            <w:r>
-              <w:rPr>
-                <w:rFonts w:ascii="Arial" w:hAnsi="Arial" w:cs="Arial"/>
-                <w:lang w:val="en-US"/>
-              </w:rPr>
-              <w:t>Evain</w:t>
-            </w:r>
-            <w:proofErr w:type="spellEnd"/>
-            <w:r>
-              <w:rPr>
-                <w:rFonts w:ascii="Arial" w:hAnsi="Arial" w:cs="Arial"/>
-                <w:lang w:val="en-US"/>
-              </w:rPr>
-              <w:t xml:space="preserve"> </w:t>
+              <w:t xml:space="preserve">Yohann Evain </w:t>
             </w:r>
             <w:r>
               <w:rPr>
@@ -974,15 +894,7 @@
                 <w:rFonts w:ascii="Arial" w:hAnsi="Arial" w:cs="Arial"/>
                 <w:lang w:val="en-US"/>
               </w:rPr>
-              <w:t xml:space="preserve"> </w:t>
-            </w:r>
-            <w:proofErr w:type="spellStart"/>
-            <w:r>
-              <w:rPr>
-                <w:rFonts w:ascii="Arial" w:hAnsi="Arial" w:cs="Arial"/>
-                <w:lang w:val="en-US"/>
-              </w:rPr>
-              <w:t>C</w:t>
+              <w:t xml:space="preserve"> C</w:t>
             </w:r>
             <w:r>
               <w:rPr>
@@ -998,7 +910,6 @@
               </w:rPr>
               <w:t>a</w:t>
             </w:r>
-            <w:proofErr w:type="spellEnd"/>
           </w:p>
           <w:p>
             <w:pPr>
@@ -1014,23 +925,7 @@
                 <w:rFonts w:ascii="Arial" w:hAnsi="Arial" w:cs="Arial"/>
                 <w:lang w:val="en-US"/>
               </w:rPr>
-              <w:t xml:space="preserve">Manon </w:t>
-            </w:r>
-            <w:proofErr w:type="spellStart"/>
-            <w:r>
-              <w:rPr>
-                <w:rFonts w:ascii="Arial" w:hAnsi="Arial" w:cs="Arial"/>
-                <w:lang w:val="en-US"/>
-              </w:rPr>
-              <w:t>Dessaud</w:t>
-            </w:r>
-            <w:proofErr w:type="spellEnd"/>
-            <w:r>
-              <w:rPr>
-                <w:rFonts w:ascii="Arial" w:hAnsi="Arial" w:cs="Arial"/>
-                <w:lang w:val="en-US"/>
-              </w:rPr>
-              <w:t xml:space="preserve"> </w:t>
+              <w:t xml:space="preserve">Manon Dessaud </w:t>
             </w:r>
             <w:r>
               <w:rPr>
@@ -1077,23 +972,7 @@
                 <w:rFonts w:ascii="Arial" w:hAnsi="Arial" w:cs="Arial"/>
                 <w:lang w:val="en-US"/>
               </w:rPr>
-              <w:t xml:space="preserve">Christophe </w:t>
-            </w:r>
-            <w:proofErr w:type="spellStart"/>
-            <w:r>
-              <w:rPr>
-                <w:rFonts w:ascii="Arial" w:hAnsi="Arial" w:cs="Arial"/>
-                <w:lang w:val="en-US"/>
-              </w:rPr>
-              <w:t>Cazala</w:t>
-            </w:r>
-            <w:proofErr w:type="spellEnd"/>
-            <w:r>
-              <w:rPr>
-                <w:rFonts w:ascii="Arial" w:hAnsi="Arial" w:cs="Arial"/>
-                <w:lang w:val="en-US"/>
-              </w:rPr>
-              <w:t xml:space="preserve"> – DDT65</w:t>
+              <w:t>Christophe Cazala – DDT65</w:t>
             </w:r>
           </w:p>
           <w:p>
@@ -1108,21 +987,7 @@
               <w:rPr>
                 <w:rFonts w:ascii="Arial" w:hAnsi="Arial" w:cs="Arial"/>
               </w:rPr>
-              <w:t xml:space="preserve">Corinne </w:t>
-            </w:r>
-            <w:proofErr w:type="spellStart"/>
-            <w:r>
-              <w:rPr>
-                <w:rFonts w:ascii="Arial" w:hAnsi="Arial" w:cs="Arial"/>
-              </w:rPr>
-              <w:t>Bascoul</w:t>
-            </w:r>
-            <w:proofErr w:type="spellEnd"/>
-            <w:r>
-              <w:rPr>
-                <w:rFonts w:ascii="Arial" w:hAnsi="Arial" w:cs="Arial"/>
-              </w:rPr>
-              <w:t xml:space="preserve"> </w:t>
+              <w:t xml:space="preserve">Corinne Bascoul </w:t>
             </w:r>
             <w:r>
               <w:rPr>
@@ -1143,21 +1008,7 @@
               <w:rPr>
                 <w:rFonts w:ascii="Arial" w:hAnsi="Arial" w:cs="Arial"/>
               </w:rPr>
-              <w:t xml:space="preserve">Vincent </w:t>
-            </w:r>
-            <w:proofErr w:type="spellStart"/>
-            <w:r>
-              <w:rPr>
-                <w:rFonts w:ascii="Arial" w:hAnsi="Arial" w:cs="Arial"/>
-              </w:rPr>
-              <w:t>Deroeux</w:t>
-            </w:r>
-            <w:proofErr w:type="spellEnd"/>
-            <w:r>
-              <w:rPr>
-                <w:rFonts w:ascii="Arial" w:hAnsi="Arial" w:cs="Arial"/>
-              </w:rPr>
-              <w:t xml:space="preserve"> – DREAL Hauts de France</w:t>
+              <w:t>Vincent Deroeux – DREAL Hauts de France</w:t>
             </w:r>
           </w:p>
           <w:p>
@@ -1171,21 +1022,7 @@
               <w:rPr>
                 <w:rFonts w:ascii="Arial" w:hAnsi="Arial" w:cs="Arial"/>
               </w:rPr>
-              <w:t xml:space="preserve">Bastien </w:t>
-            </w:r>
-            <w:proofErr w:type="spellStart"/>
-            <w:r>
-              <w:rPr>
-                <w:rFonts w:ascii="Arial" w:hAnsi="Arial" w:cs="Arial"/>
-              </w:rPr>
-              <w:t>Coignon</w:t>
-            </w:r>
-            <w:proofErr w:type="spellEnd"/>
-            <w:r>
-              <w:rPr>
-                <w:rFonts w:ascii="Arial" w:hAnsi="Arial" w:cs="Arial"/>
-              </w:rPr>
-              <w:t xml:space="preserve"> – DGPR/BRIL</w:t>
+              <w:t>Bastien Coignon – DGPR/BRIL</w:t>
             </w:r>
           </w:p>
           <w:p>
@@ -1434,18 +1271,8 @@
                 <w:color w:val="000000"/>
                 <w:lang w:val="en-US"/>
               </w:rPr>
-              <w:t xml:space="preserve">Validation du </w:t>
+              <w:t>Validation du compte-rendu</w:t>
             </w:r>
-            <w:proofErr w:type="spellStart"/>
-            <w:r>
-              <w:rPr>
-                <w:rFonts w:ascii="Arial" w:eastAsia="Times New Roman" w:hAnsi="Arial" w:cs="Arial"/>
-                <w:color w:val="000000"/>
-                <w:lang w:val="en-US"/>
-              </w:rPr>
-              <w:t>compte-rendu</w:t>
-            </w:r>
-            <w:proofErr w:type="spellEnd"/>
           </w:p>
         </w:tc>
         <w:tc>
@@ -1531,43 +1358,24 @@
             <w:pPr>
               <w:jc w:val="both"/>
               <w:rPr>
-                <w:rFonts w:ascii="Arial" w:hAnsi="Arial" w:cs="Arial"/>
+                <w:rFonts w:ascii="Arial" w:eastAsia="Times New Roman" w:hAnsi="Arial" w:cs="Arial"/>
+                <w:color w:val="000000"/>
               </w:rPr>
             </w:pPr>
             <w:r>
               <w:rPr>
                 <w:rFonts w:ascii="Arial" w:hAnsi="Arial" w:cs="Arial"/>
-                <w:b/>
-                <w:highlight w:val="yellow"/>
-              </w:rPr>
-              <w:t xml:space="preserve">Prochaine réunion plénière </w:t>
+                <w:bCs/>
+              </w:rPr>
+              <w:t xml:space="preserve">La prochaine </w:t>
             </w:r>
             <w:r>
               <w:rPr>
                 <w:rFonts w:ascii="Arial" w:hAnsi="Arial" w:cs="Arial"/>
-                <w:b/>
-                <w:highlight w:val="yellow"/>
-              </w:rPr>
-              <w:t>à planifier</w:t>
+                <w:bCs/>
+              </w:rPr>
+              <w:t>réunion plénière du GT aura lieu en visioconférence le mardi 7 octobre de 9h30 à 11h30.</w:t>
             </w:r>
-            <w:r>
-              <w:rPr>
-                <w:rFonts w:ascii="Arial" w:hAnsi="Arial" w:cs="Arial"/>
-                <w:highlight w:val="yellow"/>
-              </w:rPr>
-              <w:t>.</w:t>
-            </w:r>
-          </w:p>
-          <w:p>
-            <w:pPr>
-              <w:pStyle w:val="Paragraphedeliste"/>
-              <w:spacing w:after="0" w:line="240" w:lineRule="auto"/>
-              <w:jc w:val="both"/>
-              <w:rPr>
-                <w:rFonts w:ascii="Arial" w:eastAsia="Times New Roman" w:hAnsi="Arial" w:cs="Arial"/>
-                <w:color w:val="000000"/>
-              </w:rPr>
-            </w:pPr>
           </w:p>
         </w:tc>
       </w:tr>
@@ -1609,39 +1417,15 @@
         <w:t xml:space="preserve">Sur le contexte (diapositive #21), il est précisé que le cycle 3 est en cours avec des moyens limités, même avec des productions limitées au scénario moyen issu des PPRI, les TRI produits ont du mal à passer la validation. Le processus de mise en œuvre et publication des TRI qui est montré en diapositive #21 correspond aux cycles 1 et 2 et a évolué sur le cycle 3 où </w:t>
       </w:r>
       <w:r>
-        <w:t xml:space="preserve">même si la responsabilité reste au niveau des </w:t>
-      </w:r>
-      <w:proofErr w:type="spellStart"/>
-      <w:r>
-        <w:t>DREALs</w:t>
-      </w:r>
-      <w:proofErr w:type="spellEnd"/>
-      <w:r>
-        <w:t xml:space="preserve">, </w:t>
-      </w:r>
-      <w:r>
-        <w:t xml:space="preserve">les </w:t>
-      </w:r>
-      <w:proofErr w:type="spellStart"/>
-      <w:r>
-        <w:t>DDTs</w:t>
-      </w:r>
-      <w:proofErr w:type="spellEnd"/>
-      <w:r>
-        <w:t xml:space="preserve"> sont mises à contribution dans le cadre de la mise à jour des PPRI utilisés pour réviser les TRI.</w:t>
+        <w:t xml:space="preserve">même si la responsabilité reste au niveau des DREALs, </w:t>
+      </w:r>
+      <w:r>
+        <w:t>les DDTs sont mises à contribution dans le cadre de la mise à jour des PPRI utilisés pour réviser les TRI.</w:t>
       </w:r>
     </w:p>
     <w:p>
       <w:r>
-        <w:t xml:space="preserve">Il est aussi suggéré d’élargir l’audience du GT, qui est majoritairement constitué de représentants de DDT, à des représentants de la sécurité civile, du ministère de l’intérieur, et aux </w:t>
-      </w:r>
-      <w:proofErr w:type="spellStart"/>
-      <w:r>
-        <w:t>DREALs</w:t>
-      </w:r>
-      <w:proofErr w:type="spellEnd"/>
-      <w:r>
-        <w:t xml:space="preserve">. Une communication dans les lettres d’actualités du CNIG pourra être faite sur le démarrage des travaux sur la directive </w:t>
+        <w:t xml:space="preserve">Il est aussi suggéré d’élargir l’audience du GT, qui est majoritairement constitué de représentants de DDT, à des représentants de la sécurité civile, du ministère de l’intérieur, et aux DREALs. Une communication dans les lettres d’actualités du CNIG pourra être faite sur le démarrage des travaux sur la directive </w:t>
       </w:r>
       <w:r>
         <w:t>inondation</w:t>
@@ -1727,23 +1511,7 @@
         <w:t xml:space="preserve"> le nouveau standard mais aussi </w:t>
       </w:r>
       <w:r>
-        <w:t xml:space="preserve">pour l’adaptation des outils qui exploitent les </w:t>
-      </w:r>
-      <w:proofErr w:type="spellStart"/>
-      <w:r>
-        <w:t>TRIs</w:t>
-      </w:r>
-      <w:proofErr w:type="spellEnd"/>
-      <w:r>
-        <w:t xml:space="preserve"> COVADIS (cf. plugin AgiRisk développé par le </w:t>
-      </w:r>
-      <w:proofErr w:type="spellStart"/>
-      <w:r>
-        <w:t>Cerema</w:t>
-      </w:r>
-      <w:proofErr w:type="spellEnd"/>
-      <w:r>
-        <w:t>) ;</w:t>
+        <w:t>pour l’adaptation des outils qui exploitent les TRIs COVADIS (cf. plugin AgiRisk développé par le Cerema) ;</w:t>
       </w:r>
     </w:p>
     <w:p>
@@ -1772,15 +1540,11 @@
     </w:p>
     <w:p>
       <w:r>
-        <w:t xml:space="preserve">Concernant l’approche proposée pour la refonte (diapositive #27), le principe d’un questionnaire sur l’utilisation du standard et le retour d’expérience à diffuser auprès des </w:t>
-      </w:r>
-      <w:proofErr w:type="spellStart"/>
-      <w:r>
-        <w:t>DREALs</w:t>
-      </w:r>
-      <w:proofErr w:type="spellEnd"/>
-      <w:r>
-        <w:t xml:space="preserve"> est approuvé. Il sera fait en collaboration avec le </w:t>
+        <w:t xml:space="preserve">Concernant l’approche proposée pour la refonte (diapositive #27), le principe d’un questionnaire sur l’utilisation du standard et le retour d’expérience à diffuser auprès des DREALs est approuvé. Il sera </w:t>
+      </w:r>
+      <w:r>
+        <w:lastRenderedPageBreak/>
+        <w:t xml:space="preserve">fait en collaboration avec le </w:t>
       </w:r>
       <w:r>
         <w:t>B</w:t>
@@ -1816,20 +1580,11 @@
         <w:t xml:space="preserve">) </w:t>
       </w:r>
       <w:r>
-        <w:t xml:space="preserve">qui pourra mobiliser les </w:t>
-      </w:r>
-      <w:proofErr w:type="spellStart"/>
-      <w:r>
-        <w:t>DREALs</w:t>
-      </w:r>
-      <w:proofErr w:type="spellEnd"/>
-      <w:r>
-        <w:t xml:space="preserve"> pour y répondre.</w:t>
+        <w:t>qui pourra mobiliser les DREALs pour y répondre.</w:t>
       </w:r>
     </w:p>
     <w:p>
       <w:r>
-        <w:lastRenderedPageBreak/>
         <w:t>Il est aussi suggéré d’élargir le principe de sondage aux utilisateurs des TRI (bureaux d’études,</w:t>
       </w:r>
       <w:r>
@@ -1841,15 +1596,7 @@
     </w:p>
     <w:p>
       <w:r>
-        <w:t xml:space="preserve">Concernant le nom du standard et le dépôt </w:t>
-      </w:r>
-      <w:proofErr w:type="spellStart"/>
-      <w:r>
-        <w:t>Github</w:t>
-      </w:r>
-      <w:proofErr w:type="spellEnd"/>
-      <w:r>
-        <w:t xml:space="preserve"> associé, le nom « Directive Inondation (DI) » utilisé pour le standard COVADIS peut prêter à confusion car l</w:t>
+        <w:t>Concernant le nom du standard et le dépôt Github associé, le nom « Directive Inondation (DI) » utilisé pour le standard COVADIS peut prêter à confusion car l</w:t>
       </w:r>
       <w:r>
         <w:t>a</w:t>
@@ -1920,100 +1667,32 @@
     </w:p>
     <w:p>
       <w:r>
-        <w:t xml:space="preserve">Concernant l’ajout des nomenclatures d’enjeux dans le registre du </w:t>
-      </w:r>
-      <w:proofErr w:type="spellStart"/>
-      <w:r>
-        <w:t>Geocatalogue</w:t>
-      </w:r>
-      <w:proofErr w:type="spellEnd"/>
-      <w:r>
-        <w:t xml:space="preserve"> (diapositive #6), l’utilisation de cet outil est questionnée dans la mesure où il est difficile d’avoir la main sur le contenu. La possibilité de définir un registre pour le CNIG, éventuellement géré avec </w:t>
-      </w:r>
-      <w:proofErr w:type="spellStart"/>
-      <w:r>
-        <w:t>Github</w:t>
-      </w:r>
-      <w:proofErr w:type="spellEnd"/>
-      <w:r>
-        <w:t>, est évoquée et à discuter dans le cadre des travaux de la fabrique des standards.</w:t>
+        <w:t>Concernant l’ajout des nomenclatures d’enjeux dans le registre du Geocatalogue (diapositive #6), l’utilisation de cet outil est questionnée dans la mesure où il est difficile d’avoir la main sur le contenu. La possibilité de définir un registre pour le CNIG, éventuellement géré avec Github, est évoquée et à discuter dans le cadre des travaux de la fabrique des standards.</w:t>
       </w:r>
     </w:p>
     <w:p>
       <w:r>
-        <w:t>Les modifications effectuées sur le standard depuis sa publication (diapositives #7 à #9) ainsi que la proposition de renommage du champ « </w:t>
-      </w:r>
-      <w:proofErr w:type="spellStart"/>
-      <w:r>
-        <w:t>desc</w:t>
-      </w:r>
-      <w:proofErr w:type="spellEnd"/>
-      <w:r>
-        <w:t xml:space="preserve"> » </w:t>
+        <w:t xml:space="preserve">Les modifications effectuées sur le standard depuis sa publication (diapositives #7 à #9) ainsi que la proposition de renommage du champ « desc » </w:t>
       </w:r>
       <w:r>
         <w:t>en</w:t>
       </w:r>
       <w:r>
-        <w:t xml:space="preserve"> « </w:t>
-      </w:r>
-      <w:proofErr w:type="spellStart"/>
-      <w:r>
-        <w:t>descript</w:t>
-      </w:r>
-      <w:proofErr w:type="spellEnd"/>
-      <w:r>
-        <w:t> » pour le format shapefile sont approuvées par le groupe. Une proposition de publication de version correctrice (1.0.1) sera faite au CNIG pour la commission des standards du 12 juin.</w:t>
+        <w:t xml:space="preserve"> « descript » pour le format shapefile sont approuvées par le groupe. Une proposition de publication de version correctrice (1.0.1) sera faite au CNIG pour la commission des standards du 12 juin.</w:t>
       </w:r>
     </w:p>
     <w:p>
       <w:r>
-        <w:t xml:space="preserve">La proposition de réorganisation du dépôt </w:t>
-      </w:r>
-      <w:proofErr w:type="spellStart"/>
-      <w:r>
-        <w:t>github</w:t>
-      </w:r>
-      <w:proofErr w:type="spellEnd"/>
-      <w:r>
-        <w:t xml:space="preserve"> </w:t>
-      </w:r>
-      <w:proofErr w:type="spellStart"/>
-      <w:r>
-        <w:t>Geostandards</w:t>
-      </w:r>
-      <w:proofErr w:type="spellEnd"/>
-      <w:r>
-        <w:t xml:space="preserve">-risques en plusieurs </w:t>
+        <w:t xml:space="preserve">La proposition de réorganisation du dépôt github Geostandards-risques en plusieurs </w:t>
       </w:r>
       <w:r>
         <w:t>dépôts</w:t>
       </w:r>
       <w:r>
-        <w:t xml:space="preserve"> </w:t>
-      </w:r>
-      <w:proofErr w:type="spellStart"/>
-      <w:r>
-        <w:t>github</w:t>
-      </w:r>
-      <w:proofErr w:type="spellEnd"/>
-      <w:r>
-        <w:t xml:space="preserve"> associés chacun à un standard (diapositive #12) est acceptée par le groupe.</w:t>
-      </w:r>
-      <w:r>
-        <w:t xml:space="preserve"> Cette proposition a pour but</w:t>
-      </w:r>
-      <w:r>
-        <w:t xml:space="preserve"> de permettre l</w:t>
-      </w:r>
-      <w:r>
-        <w:t>e référencement des standards CNIG dans</w:t>
-      </w:r>
-      <w:r>
-        <w:t xml:space="preserve"> la plateforme data.gouv.fr</w:t>
-      </w:r>
-      <w:r>
-        <w:t>.</w:t>
+        <w:t xml:space="preserve"> github associés chacun à un standard (diapositive #12) est acceptée par le groupe.</w:t>
+      </w:r>
+      <w:r>
+        <w:t xml:space="preserve"> Cette proposition a pour but de permettre le référencement des standards CNIG dans la plateforme data.gouv.fr.</w:t>
       </w:r>
     </w:p>
     <w:p>
@@ -2028,7 +1707,7 @@
       <w:r>
         <w:t xml:space="preserve"> : </w:t>
       </w:r>
-      <w:hyperlink r:id="rId12" w:history="1">
+      <w:hyperlink r:id="rId12" w:anchor="/" w:history="1">
         <w:r>
           <w:rPr>
             <w:rStyle w:val="Lienhypertexte"/>
@@ -2101,7 +1780,11 @@
         <w:t xml:space="preserve">existants </w:t>
       </w:r>
       <w:r>
-        <w:t xml:space="preserve">au standard COVADIS avec la perspective d’une transformation au nouveau standard. Les nouveaux dossiers en cours d’instruction </w:t>
+        <w:t xml:space="preserve">au standard COVADIS avec la perspective </w:t>
+      </w:r>
+      <w:r>
+        <w:lastRenderedPageBreak/>
+        <w:t xml:space="preserve">d’une transformation au nouveau standard. Les nouveaux dossiers en cours d’instruction </w:t>
       </w:r>
       <w:r>
         <w:t xml:space="preserve">à la DDT 38 </w:t>
@@ -2118,7 +1801,6 @@
         <w:pStyle w:val="Titre1"/>
       </w:pPr>
       <w:r>
-        <w:lastRenderedPageBreak/>
         <w:t>Prochaine plénière</w:t>
       </w:r>
     </w:p>
@@ -2140,15 +1822,7 @@
         <w:t xml:space="preserve">La prochaine réunion plénière sera à programmer </w:t>
       </w:r>
       <w:r>
-        <w:t xml:space="preserve">vers la fin de la première phase de consolidation du besoin de la refonte DI, fin septembre / début octobre 2025. Un sondage sera envoyé au groupe pour choisir la date. Il faudra solliciter la participation des </w:t>
-      </w:r>
-      <w:proofErr w:type="spellStart"/>
-      <w:r>
-        <w:t>DREALs</w:t>
-      </w:r>
-      <w:proofErr w:type="spellEnd"/>
-      <w:r>
-        <w:t xml:space="preserve"> qui participent actuellement à l’actualisation des TRI dans le cadre du cycle 3 de la directive.</w:t>
+        <w:t>vers la fin de la première phase de consolidation du besoin de la refonte DI, fin septembre / début octobre 2025. Un sondage sera envoyé au groupe pour choisir la date. Il faudra solliciter la participation des DREALs qui participent actuellement à l’actualisation des TRI dans le cadre du cycle 3 de la directive.</w:t>
       </w:r>
     </w:p>
     <w:sectPr>

</xml_diff>